<commit_message>
Añadidos Resumen y Abstract a la memoria
</commit_message>
<xml_diff>
--- a/Documentos/Memoria/Memoria TFG.docx
+++ b/Documentos/Memoria/Memoria TFG.docx
@@ -202,282 +202,196 @@
           <w:sz w:val="32"/>
           <w:szCs w:val="32"/>
         </w:rPr>
-        <w:t>(</w:t>
-      </w:r>
-      <w:proofErr w:type="spellStart"/>
+        <w:t xml:space="preserve">(NearU: </w:t>
+      </w:r>
       <w:r>
         <w:rPr>
           <w:sz w:val="32"/>
           <w:szCs w:val="32"/>
         </w:rPr>
-        <w:t>NearU</w:t>
-      </w:r>
-      <w:proofErr w:type="spellEnd"/>
+        <w:t>W</w:t>
+      </w:r>
       <w:r>
         <w:rPr>
           <w:sz w:val="32"/>
           <w:szCs w:val="32"/>
         </w:rPr>
-        <w:t xml:space="preserve">: </w:t>
+        <w:t xml:space="preserve">eb </w:t>
       </w:r>
       <w:r>
         <w:rPr>
           <w:sz w:val="32"/>
           <w:szCs w:val="32"/>
         </w:rPr>
-        <w:t>W</w:t>
+        <w:t>A</w:t>
       </w:r>
       <w:r>
         <w:rPr>
           <w:sz w:val="32"/>
           <w:szCs w:val="32"/>
         </w:rPr>
-        <w:t xml:space="preserve">eb </w:t>
-      </w:r>
-      <w:proofErr w:type="spellStart"/>
+        <w:t>pp</w:t>
+      </w:r>
       <w:r>
         <w:rPr>
           <w:sz w:val="32"/>
           <w:szCs w:val="32"/>
         </w:rPr>
-        <w:t>A</w:t>
+        <w:t>lication</w:t>
       </w:r>
       <w:r>
         <w:rPr>
           <w:sz w:val="32"/>
           <w:szCs w:val="32"/>
         </w:rPr>
-        <w:t>pp</w:t>
+        <w:t xml:space="preserve"> to </w:t>
       </w:r>
       <w:r>
         <w:rPr>
           <w:sz w:val="32"/>
           <w:szCs w:val="32"/>
         </w:rPr>
-        <w:t>lication</w:t>
-      </w:r>
-      <w:proofErr w:type="spellEnd"/>
+        <w:t>D</w:t>
+      </w:r>
       <w:r>
         <w:rPr>
           <w:sz w:val="32"/>
           <w:szCs w:val="32"/>
         </w:rPr>
-        <w:t xml:space="preserve"> </w:t>
-      </w:r>
-      <w:proofErr w:type="spellStart"/>
+        <w:t xml:space="preserve">iscover and </w:t>
+      </w:r>
       <w:r>
         <w:rPr>
           <w:sz w:val="32"/>
           <w:szCs w:val="32"/>
         </w:rPr>
-        <w:t>to</w:t>
-      </w:r>
-      <w:proofErr w:type="spellEnd"/>
+        <w:t>S</w:t>
+      </w:r>
       <w:r>
         <w:rPr>
           <w:sz w:val="32"/>
           <w:szCs w:val="32"/>
         </w:rPr>
-        <w:t xml:space="preserve"> </w:t>
-      </w:r>
-      <w:proofErr w:type="spellStart"/>
+        <w:t xml:space="preserve">hare </w:t>
+      </w:r>
       <w:r>
         <w:rPr>
           <w:sz w:val="32"/>
           <w:szCs w:val="32"/>
         </w:rPr>
-        <w:t>D</w:t>
+        <w:t>L</w:t>
       </w:r>
       <w:r>
         <w:rPr>
           <w:sz w:val="32"/>
           <w:szCs w:val="32"/>
         </w:rPr>
-        <w:t>iscover</w:t>
-      </w:r>
-      <w:proofErr w:type="spellEnd"/>
+        <w:t xml:space="preserve">ocal </w:t>
+      </w:r>
       <w:r>
         <w:rPr>
           <w:sz w:val="32"/>
           <w:szCs w:val="32"/>
         </w:rPr>
-        <w:t xml:space="preserve"> and </w:t>
+        <w:t>E</w:t>
       </w:r>
       <w:r>
         <w:rPr>
           <w:sz w:val="32"/>
           <w:szCs w:val="32"/>
         </w:rPr>
-        <w:t>S</w:t>
+        <w:t xml:space="preserve">vents </w:t>
       </w:r>
       <w:r>
         <w:rPr>
           <w:sz w:val="32"/>
           <w:szCs w:val="32"/>
         </w:rPr>
-        <w:t xml:space="preserve">hare </w:t>
+        <w:t>U</w:t>
       </w:r>
       <w:r>
         <w:rPr>
           <w:sz w:val="32"/>
           <w:szCs w:val="32"/>
         </w:rPr>
-        <w:t>L</w:t>
+        <w:t xml:space="preserve">sing an </w:t>
       </w:r>
       <w:r>
         <w:rPr>
           <w:sz w:val="32"/>
           <w:szCs w:val="32"/>
         </w:rPr>
-        <w:t xml:space="preserve">ocal </w:t>
-      </w:r>
-      <w:proofErr w:type="spellStart"/>
+        <w:t>I</w:t>
+      </w:r>
       <w:r>
         <w:rPr>
           <w:sz w:val="32"/>
           <w:szCs w:val="32"/>
         </w:rPr>
-        <w:t>E</w:t>
+        <w:t xml:space="preserve">nteractive </w:t>
       </w:r>
       <w:r>
         <w:rPr>
           <w:sz w:val="32"/>
           <w:szCs w:val="32"/>
         </w:rPr>
-        <w:t>vents</w:t>
-      </w:r>
-      <w:proofErr w:type="spellEnd"/>
+        <w:t>M</w:t>
+      </w:r>
       <w:r>
         <w:rPr>
           <w:sz w:val="32"/>
           <w:szCs w:val="32"/>
         </w:rPr>
+        <w:t>ap)</w:t>
+      </w:r>
+    </w:p>
+    <w:p>
+      <w:pPr>
+        <w:rPr>
+          <w:b/>
+          <w:bCs/>
+          <w:sz w:val="36"/>
+          <w:szCs w:val="36"/>
+        </w:rPr>
+      </w:pPr>
+      <w:r>
+        <w:rPr>
+          <w:b/>
+          <w:bCs/>
+          <w:sz w:val="36"/>
+          <w:szCs w:val="36"/>
+        </w:rPr>
         <w:t xml:space="preserve"> </w:t>
       </w:r>
-      <w:proofErr w:type="spellStart"/>
-      <w:r>
-        <w:rPr>
+    </w:p>
+    <w:p>
+      <w:pPr>
+        <w:jc w:val="center"/>
+        <w:rPr>
+          <w:b/>
+          <w:bCs/>
           <w:sz w:val="32"/>
           <w:szCs w:val="32"/>
         </w:rPr>
-        <w:t>U</w:t>
-      </w:r>
-      <w:r>
-        <w:rPr>
+      </w:pPr>
+    </w:p>
+    <w:p>
+      <w:pPr>
+        <w:jc w:val="center"/>
+        <w:rPr>
+          <w:b/>
+          <w:bCs/>
           <w:sz w:val="32"/>
           <w:szCs w:val="32"/>
         </w:rPr>
-        <w:t>sing</w:t>
-      </w:r>
-      <w:proofErr w:type="spellEnd"/>
-      <w:r>
-        <w:rPr>
+      </w:pPr>
+      <w:r>
+        <w:rPr>
+          <w:b/>
+          <w:bCs/>
           <w:sz w:val="32"/>
           <w:szCs w:val="32"/>
         </w:rPr>
-        <w:t xml:space="preserve"> </w:t>
-      </w:r>
-      <w:proofErr w:type="spellStart"/>
-      <w:r>
-        <w:rPr>
-          <w:sz w:val="32"/>
-          <w:szCs w:val="32"/>
-        </w:rPr>
-        <w:t>an</w:t>
-      </w:r>
-      <w:proofErr w:type="spellEnd"/>
-      <w:r>
-        <w:rPr>
-          <w:sz w:val="32"/>
-          <w:szCs w:val="32"/>
-        </w:rPr>
-        <w:t xml:space="preserve"> </w:t>
-      </w:r>
-      <w:r>
-        <w:rPr>
-          <w:sz w:val="32"/>
-          <w:szCs w:val="32"/>
-        </w:rPr>
-        <w:t>I</w:t>
-      </w:r>
-      <w:r>
-        <w:rPr>
-          <w:sz w:val="32"/>
-          <w:szCs w:val="32"/>
-        </w:rPr>
-        <w:t xml:space="preserve">nteractive </w:t>
-      </w:r>
-      <w:proofErr w:type="spellStart"/>
-      <w:r>
-        <w:rPr>
-          <w:sz w:val="32"/>
-          <w:szCs w:val="32"/>
-        </w:rPr>
-        <w:t>M</w:t>
-      </w:r>
-      <w:r>
-        <w:rPr>
-          <w:sz w:val="32"/>
-          <w:szCs w:val="32"/>
-        </w:rPr>
-        <w:t>ap</w:t>
-      </w:r>
-      <w:proofErr w:type="spellEnd"/>
-      <w:r>
-        <w:rPr>
-          <w:sz w:val="32"/>
-          <w:szCs w:val="32"/>
-        </w:rPr>
-        <w:t>)</w:t>
-      </w:r>
-    </w:p>
-    <w:p>
-      <w:pPr>
-        <w:rPr>
-          <w:b/>
-          <w:bCs/>
-          <w:sz w:val="36"/>
-          <w:szCs w:val="36"/>
-        </w:rPr>
-      </w:pPr>
-      <w:r>
-        <w:rPr>
-          <w:b/>
-          <w:bCs/>
-          <w:sz w:val="36"/>
-          <w:szCs w:val="36"/>
-        </w:rPr>
-        <w:t xml:space="preserve"> </w:t>
-      </w:r>
-    </w:p>
-    <w:p>
-      <w:pPr>
-        <w:jc w:val="center"/>
-        <w:rPr>
-          <w:b/>
-          <w:bCs/>
-          <w:sz w:val="32"/>
-          <w:szCs w:val="32"/>
-        </w:rPr>
-      </w:pPr>
-    </w:p>
-    <w:p>
-      <w:pPr>
-        <w:jc w:val="center"/>
-        <w:rPr>
-          <w:b/>
-          <w:bCs/>
-          <w:sz w:val="32"/>
-          <w:szCs w:val="32"/>
-        </w:rPr>
-      </w:pPr>
-      <w:r>
-        <w:rPr>
-          <w:b/>
-          <w:bCs/>
-          <w:sz w:val="32"/>
-          <w:szCs w:val="32"/>
-        </w:rPr>
         <w:t>Trabajo de Fin de Grado para acceder al</w:t>
       </w:r>
     </w:p>
@@ -648,134 +562,196 @@
     <w:p>
       <w:pPr>
         <w:spacing w:line="240" w:lineRule="auto"/>
-        <w:rPr>
-          <w:b/>
-          <w:bCs/>
-          <w:sz w:val="36"/>
-          <w:szCs w:val="36"/>
-        </w:rPr>
-      </w:pPr>
-    </w:p>
-    <w:p>
-      <w:pPr>
-        <w:spacing w:line="240" w:lineRule="auto"/>
-        <w:rPr>
-          <w:b/>
-          <w:bCs/>
-          <w:sz w:val="36"/>
-          <w:szCs w:val="36"/>
-        </w:rPr>
-      </w:pPr>
-    </w:p>
-    <w:p>
-      <w:pPr>
-        <w:spacing w:line="240" w:lineRule="auto"/>
-        <w:rPr>
-          <w:b/>
-          <w:bCs/>
-          <w:sz w:val="36"/>
-          <w:szCs w:val="36"/>
-        </w:rPr>
-      </w:pPr>
-    </w:p>
-    <w:p>
-      <w:pPr>
-        <w:spacing w:line="240" w:lineRule="auto"/>
-        <w:rPr>
-          <w:b/>
-          <w:bCs/>
-          <w:sz w:val="36"/>
-          <w:szCs w:val="36"/>
-        </w:rPr>
-      </w:pPr>
-    </w:p>
-    <w:p>
-      <w:pPr>
-        <w:spacing w:line="240" w:lineRule="auto"/>
-        <w:rPr>
-          <w:b/>
-          <w:bCs/>
-          <w:sz w:val="36"/>
-          <w:szCs w:val="36"/>
-        </w:rPr>
-      </w:pPr>
-    </w:p>
-    <w:p>
-      <w:pPr>
-        <w:spacing w:line="240" w:lineRule="auto"/>
-        <w:rPr>
-          <w:b/>
-          <w:bCs/>
-          <w:sz w:val="36"/>
-          <w:szCs w:val="36"/>
-        </w:rPr>
-      </w:pPr>
-    </w:p>
-    <w:p>
-      <w:pPr>
-        <w:spacing w:line="240" w:lineRule="auto"/>
-        <w:rPr>
-          <w:b/>
-          <w:bCs/>
-          <w:sz w:val="36"/>
-          <w:szCs w:val="36"/>
-        </w:rPr>
-      </w:pPr>
-    </w:p>
-    <w:p>
-      <w:pPr>
-        <w:spacing w:line="240" w:lineRule="auto"/>
-        <w:rPr>
-          <w:b/>
-          <w:bCs/>
-          <w:sz w:val="36"/>
-          <w:szCs w:val="36"/>
-        </w:rPr>
-      </w:pPr>
-    </w:p>
-    <w:p>
-      <w:pPr>
-        <w:spacing w:line="240" w:lineRule="auto"/>
-        <w:rPr>
-          <w:b/>
-          <w:bCs/>
-          <w:sz w:val="36"/>
-          <w:szCs w:val="36"/>
-        </w:rPr>
-      </w:pPr>
-    </w:p>
-    <w:p>
-      <w:pPr>
-        <w:spacing w:line="240" w:lineRule="auto"/>
-        <w:rPr>
-          <w:b/>
-          <w:bCs/>
-          <w:sz w:val="36"/>
-          <w:szCs w:val="36"/>
-        </w:rPr>
-      </w:pPr>
-    </w:p>
-    <w:p>
-      <w:pPr>
-        <w:spacing w:line="240" w:lineRule="auto"/>
-        <w:rPr>
-          <w:b/>
-          <w:bCs/>
-          <w:sz w:val="36"/>
-          <w:szCs w:val="36"/>
-        </w:rPr>
-      </w:pPr>
-    </w:p>
-    <w:p>
-      <w:pPr>
-        <w:spacing w:line="240" w:lineRule="auto"/>
-        <w:rPr>
-          <w:b/>
-          <w:bCs/>
-          <w:sz w:val="36"/>
-          <w:szCs w:val="36"/>
-        </w:rPr>
-      </w:pPr>
+        <w:jc w:val="center"/>
+        <w:rPr>
+          <w:rFonts w:ascii="Calibri" w:hAnsi="Calibri" w:cs="Calibri"/>
+          <w:b/>
+          <w:bCs/>
+          <w:sz w:val="36"/>
+          <w:szCs w:val="36"/>
+        </w:rPr>
+      </w:pPr>
+    </w:p>
+    <w:p>
+      <w:pPr>
+        <w:spacing w:line="240" w:lineRule="auto"/>
+        <w:ind w:firstLine="708"/>
+        <w:jc w:val="both"/>
+        <w:rPr>
+          <w:rFonts w:ascii="Times New Roman" w:hAnsi="Times New Roman" w:cs="Times New Roman"/>
+        </w:rPr>
+      </w:pPr>
+      <w:r>
+        <w:rPr>
+          <w:rFonts w:ascii="Times New Roman" w:hAnsi="Times New Roman" w:cs="Times New Roman"/>
+        </w:rPr>
+        <w:t>En los entornos urbanos de la actualidad, la ofert</w:t>
+      </w:r>
+      <w:r>
+        <w:rPr>
+          <w:rFonts w:ascii="Times New Roman" w:hAnsi="Times New Roman" w:cs="Times New Roman"/>
+        </w:rPr>
+        <w:t>a</w:t>
+      </w:r>
+      <w:r>
+        <w:rPr>
+          <w:rFonts w:ascii="Times New Roman" w:hAnsi="Times New Roman" w:cs="Times New Roman"/>
+        </w:rPr>
+        <w:t xml:space="preserve"> de eventos culturales, deportivos y sociales ha ido aumentando de forma notable, lo que puede llegar a generar dificultades a la hora de localizar y gestionar estas actividades de interés. En este contexto, este Trabajo Fin de Grado trata sobre el desarrollo de NearU, una aplicación web orientada a la visualización y gestión de eventos de forma centralizada e intuitiva.</w:t>
+      </w:r>
+      <w:r>
+        <w:rPr>
+          <w:rFonts w:ascii="Times New Roman" w:hAnsi="Times New Roman" w:cs="Times New Roman"/>
+        </w:rPr>
+        <w:t xml:space="preserve"> Este problema</w:t>
+      </w:r>
+      <w:r>
+        <w:rPr>
+          <w:rFonts w:ascii="Times New Roman" w:hAnsi="Times New Roman" w:cs="Times New Roman"/>
+        </w:rPr>
+        <w:tab/>
+        <w:t>pone</w:t>
+      </w:r>
+      <w:r>
+        <w:rPr>
+          <w:rFonts w:ascii="Times New Roman" w:hAnsi="Times New Roman" w:cs="Times New Roman"/>
+        </w:rPr>
+        <w:t xml:space="preserve"> de </w:t>
+      </w:r>
+      <w:r>
+        <w:rPr>
+          <w:rFonts w:ascii="Times New Roman" w:hAnsi="Times New Roman" w:cs="Times New Roman"/>
+        </w:rPr>
+        <w:t>manifiesto la necesidad de herramientas digitales que permitan organizar la información de manera clara y accesible, facilitando la toma de decisiones por parte de los usuarios.</w:t>
+      </w:r>
+    </w:p>
+    <w:p>
+      <w:pPr>
+        <w:spacing w:line="240" w:lineRule="auto"/>
+        <w:ind w:firstLine="708"/>
+        <w:jc w:val="both"/>
+        <w:rPr>
+          <w:rFonts w:ascii="Times New Roman" w:hAnsi="Times New Roman" w:cs="Times New Roman"/>
+        </w:rPr>
+      </w:pPr>
+      <w:r>
+        <w:rPr>
+          <w:rFonts w:ascii="Times New Roman" w:hAnsi="Times New Roman" w:cs="Times New Roman"/>
+        </w:rPr>
+        <w:t>NearU</w:t>
+      </w:r>
+      <w:r>
+        <w:rPr>
+          <w:rFonts w:ascii="Times New Roman" w:hAnsi="Times New Roman" w:cs="Times New Roman"/>
+        </w:rPr>
+        <w:t xml:space="preserve"> ofrece a los usuarios consultar eventos en su entorno geográfico mediante un mapa interactivo, así como interactuar con ellos a través de funcionalidades como marcar favoritos, indicar asistencia, comentar o añadir contenido visual, entre otras. El sistema se apoya en una arquitectura cliente-servidor, donde el frontend se focaliza en la experiencia del usuario y el backend es el encargado de la lógica de negocio y</w:t>
+      </w:r>
+      <w:r>
+        <w:rPr>
+          <w:rFonts w:ascii="Times New Roman" w:hAnsi="Times New Roman" w:cs="Times New Roman"/>
+        </w:rPr>
+        <w:t xml:space="preserve"> la</w:t>
+      </w:r>
+      <w:r>
+        <w:rPr>
+          <w:rFonts w:ascii="Times New Roman" w:hAnsi="Times New Roman" w:cs="Times New Roman"/>
+        </w:rPr>
+        <w:t xml:space="preserve"> persistencia de la información.</w:t>
+      </w:r>
+      <w:r>
+        <w:rPr>
+          <w:rFonts w:ascii="Times New Roman" w:hAnsi="Times New Roman" w:cs="Times New Roman"/>
+        </w:rPr>
+        <w:t xml:space="preserve"> Esta separación da pie a una mayor escalabilidad del sistema, así como </w:t>
+      </w:r>
+      <w:r>
+        <w:rPr>
+          <w:rFonts w:ascii="Times New Roman" w:hAnsi="Times New Roman" w:cs="Times New Roman"/>
+        </w:rPr>
+        <w:t xml:space="preserve">a </w:t>
+      </w:r>
+      <w:r>
+        <w:rPr>
+          <w:rFonts w:ascii="Times New Roman" w:hAnsi="Times New Roman" w:cs="Times New Roman"/>
+        </w:rPr>
+        <w:t>una evolución independiente de cada una de sus partes.</w:t>
+      </w:r>
+    </w:p>
+    <w:p>
+      <w:pPr>
+        <w:spacing w:line="240" w:lineRule="auto"/>
+        <w:ind w:firstLine="708"/>
+        <w:jc w:val="both"/>
+        <w:rPr>
+          <w:rFonts w:ascii="Times New Roman" w:hAnsi="Times New Roman" w:cs="Times New Roman"/>
+        </w:rPr>
+      </w:pPr>
+      <w:r>
+        <w:rPr>
+          <w:rFonts w:ascii="Times New Roman" w:hAnsi="Times New Roman" w:cs="Times New Roman"/>
+        </w:rPr>
+        <w:t>El proyecto se ha desarrollado siguiendo una metodología ágil basada en historias de usuario, planificación por sprints y un diseño iterativo. Como resultado, se consigue una solución escalable y orientada al usuario, capaz de ayudarlo para mejorar la eficacia</w:t>
+      </w:r>
+      <w:r>
+        <w:rPr>
+          <w:rFonts w:ascii="Times New Roman" w:hAnsi="Times New Roman" w:cs="Times New Roman"/>
+        </w:rPr>
+        <w:t xml:space="preserve"> </w:t>
+      </w:r>
+      <w:r>
+        <w:rPr>
+          <w:rFonts w:ascii="Times New Roman" w:hAnsi="Times New Roman" w:cs="Times New Roman"/>
+        </w:rPr>
+        <w:t xml:space="preserve">tanto </w:t>
+      </w:r>
+      <w:r>
+        <w:rPr>
+          <w:rFonts w:ascii="Times New Roman" w:hAnsi="Times New Roman" w:cs="Times New Roman"/>
+        </w:rPr>
+        <w:t xml:space="preserve">del </w:t>
+      </w:r>
+      <w:r>
+        <w:rPr>
+          <w:rFonts w:ascii="Times New Roman" w:hAnsi="Times New Roman" w:cs="Times New Roman"/>
+        </w:rPr>
+        <w:t>descubrimiento como de</w:t>
+      </w:r>
+      <w:r>
+        <w:rPr>
+          <w:rFonts w:ascii="Times New Roman" w:hAnsi="Times New Roman" w:cs="Times New Roman"/>
+        </w:rPr>
+        <w:t xml:space="preserve"> la</w:t>
+      </w:r>
+      <w:r>
+        <w:rPr>
+          <w:rFonts w:ascii="Times New Roman" w:hAnsi="Times New Roman" w:cs="Times New Roman"/>
+        </w:rPr>
+        <w:t xml:space="preserve"> participaci</w:t>
+      </w:r>
+      <w:r>
+        <w:rPr>
+          <w:rFonts w:ascii="Times New Roman" w:hAnsi="Times New Roman" w:cs="Times New Roman"/>
+        </w:rPr>
+        <w:t>ón</w:t>
+      </w:r>
+      <w:r>
+        <w:rPr>
+          <w:rFonts w:ascii="Times New Roman" w:hAnsi="Times New Roman" w:cs="Times New Roman"/>
+        </w:rPr>
+        <w:t xml:space="preserve"> en eventos locales.</w:t>
+      </w:r>
+      <w:r>
+        <w:rPr>
+          <w:rFonts w:ascii="Times New Roman" w:hAnsi="Times New Roman" w:cs="Times New Roman"/>
+        </w:rPr>
+        <w:t xml:space="preserve"> Además, el</w:t>
+      </w:r>
+      <w:r>
+        <w:rPr>
+          <w:rFonts w:ascii="Times New Roman" w:hAnsi="Times New Roman" w:cs="Times New Roman"/>
+        </w:rPr>
+        <w:t xml:space="preserve"> enfoque que se ha tomado favorece la adaptabilidad del sistema a nuevas funcionalidades y necesidades que puedan surgir en un futuro, garantizando así su utilidad en contextos reales de uso.</w:t>
+      </w:r>
     </w:p>
     <w:p>
       <w:pPr>
@@ -925,6 +901,78 @@
     <w:p>
       <w:pPr>
         <w:spacing w:line="240" w:lineRule="auto"/>
+        <w:jc w:val="both"/>
+        <w:rPr>
+          <w:rFonts w:ascii="Times New Roman" w:hAnsi="Times New Roman" w:cs="Times New Roman"/>
+        </w:rPr>
+      </w:pPr>
+      <w:r>
+        <w:rPr>
+          <w:rFonts w:ascii="Times New Roman" w:hAnsi="Times New Roman" w:cs="Times New Roman"/>
+        </w:rPr>
+        <w:tab/>
+        <w:t xml:space="preserve">In contemporary urban </w:t>
+      </w:r>
+      <w:r>
+        <w:rPr>
+          <w:rFonts w:ascii="Times New Roman" w:hAnsi="Times New Roman" w:cs="Times New Roman"/>
+        </w:rPr>
+        <w:t>environments</w:t>
+      </w:r>
+      <w:r>
+        <w:rPr>
+          <w:rFonts w:ascii="Times New Roman" w:hAnsi="Times New Roman" w:cs="Times New Roman"/>
+        </w:rPr>
+        <w:t>, the availability of cultural, sports and social events has increased significantly, which can lead to difficulties when locating and managing activities of interest. In this context, this Final Degree Project focuses on the development of NearU, a web application designed to provide a centralized and intuitive solution for the visualization and management of events</w:t>
+      </w:r>
+      <w:r>
+        <w:rPr>
+          <w:rFonts w:ascii="Times New Roman" w:hAnsi="Times New Roman" w:cs="Times New Roman"/>
+        </w:rPr>
+        <w:t>.</w:t>
+      </w:r>
+    </w:p>
+    <w:p>
+      <w:pPr>
+        <w:spacing w:line="240" w:lineRule="auto"/>
+        <w:jc w:val="both"/>
+        <w:rPr>
+          <w:rFonts w:ascii="Times New Roman" w:hAnsi="Times New Roman" w:cs="Times New Roman"/>
+        </w:rPr>
+      </w:pPr>
+      <w:r>
+        <w:rPr>
+          <w:rFonts w:ascii="Times New Roman" w:hAnsi="Times New Roman" w:cs="Times New Roman"/>
+        </w:rPr>
+        <w:tab/>
+        <w:t>NearU allows users to explore events in their geographical surroundings through an interactive map, as well as to interact with them by marking favorites, indicating attendance, posting comments or adding visual content</w:t>
+      </w:r>
+      <w:r>
+        <w:rPr>
+          <w:rFonts w:ascii="Times New Roman" w:hAnsi="Times New Roman" w:cs="Times New Roman"/>
+        </w:rPr>
+        <w:t>. The system is based on a client-server architecture, where frontend prioritizes the user experience and the backend is responsible for business logic and data persistence. This separation enables greater system scalability and allows each part to evolve independently.</w:t>
+      </w:r>
+    </w:p>
+    <w:p>
+      <w:pPr>
+        <w:spacing w:line="240" w:lineRule="auto"/>
+        <w:jc w:val="both"/>
+        <w:rPr>
+          <w:rFonts w:ascii="Times New Roman" w:hAnsi="Times New Roman" w:cs="Times New Roman"/>
+        </w:rPr>
+      </w:pPr>
+      <w:r>
+        <w:rPr>
+          <w:rFonts w:ascii="Times New Roman" w:hAnsi="Times New Roman" w:cs="Times New Roman"/>
+        </w:rPr>
+        <w:tab/>
+        <w:t>This project has been developed following an agile methodology based on user stories, sprint planning and iterative design. As a result, a scalable and user-oriented solution is achieved, aimed at improving the efficiency of discovering and participating in local events. Furthermore, the adopted approach enhances the adaptability of the system to future functionalities and emerging needs, ensuring its usefulness in real-world usage contexts.</w:t>
+      </w:r>
+    </w:p>
+    <w:p>
+      <w:pPr>
+        <w:spacing w:line="240" w:lineRule="auto"/>
         <w:rPr>
           <w:b/>
           <w:bCs/>
@@ -1174,7 +1222,6 @@
           <w:sz w:val="36"/>
           <w:szCs w:val="36"/>
         </w:rPr>
-        <w:lastRenderedPageBreak/>
         <w:t>ÍNDICE</w:t>
       </w:r>
     </w:p>
@@ -1440,7 +1487,6 @@
           <w:sz w:val="36"/>
           <w:szCs w:val="36"/>
         </w:rPr>
-        <w:lastRenderedPageBreak/>
         <w:t>ÍNDICE DE FIGURAS</w:t>
       </w:r>
     </w:p>
@@ -1709,9 +1755,21 @@
           <w:sz w:val="36"/>
           <w:szCs w:val="36"/>
         </w:rPr>
-        <w:lastRenderedPageBreak/>
         <w:t>Introducción</w:t>
       </w:r>
+    </w:p>
+    <w:p>
+      <w:pPr>
+        <w:spacing w:line="240" w:lineRule="auto"/>
+        <w:jc w:val="center"/>
+        <w:rPr>
+          <w:rFonts w:ascii="Calibri" w:hAnsi="Calibri" w:cs="Calibri"/>
+          <w:b/>
+          <w:bCs/>
+          <w:sz w:val="36"/>
+          <w:szCs w:val="36"/>
+        </w:rPr>
+      </w:pPr>
     </w:p>
     <w:p>
       <w:pPr>
@@ -1719,18 +1777,18 @@
         <w:ind w:firstLine="708"/>
         <w:jc w:val="both"/>
         <w:rPr>
-          <w:rFonts w:ascii="Calibri" w:hAnsi="Calibri" w:cs="Calibri"/>
-        </w:rPr>
-      </w:pPr>
-      <w:r>
-        <w:rPr>
-          <w:rFonts w:ascii="Calibri" w:hAnsi="Calibri" w:cs="Calibri"/>
+          <w:rFonts w:ascii="Times New Roman" w:hAnsi="Times New Roman" w:cs="Times New Roman"/>
+        </w:rPr>
+      </w:pPr>
+      <w:r>
+        <w:rPr>
+          <w:rFonts w:ascii="Times New Roman" w:hAnsi="Times New Roman" w:cs="Times New Roman"/>
         </w:rPr>
         <w:t xml:space="preserve">En la actualidad, la oferta de diferentes actividades culturales, deportivas, gastronómicas y sociales en las ciudades ha aumentado de forma significativa, dando lugar a entornos ricos en eventos, pero que en algunos casos pueden llegar a ser difíciles de explorar para los ciudadanos. A pesar de la existencia de redes sociales y plataformas donde los usuarios pueden compartir actividades, la información puede estar dispersa, limitada a ciertos canales o mal estructurada. </w:t>
       </w:r>
       <w:r>
         <w:rPr>
-          <w:rFonts w:ascii="Calibri" w:hAnsi="Calibri" w:cs="Calibri"/>
+          <w:rFonts w:ascii="Times New Roman" w:hAnsi="Times New Roman" w:cs="Times New Roman"/>
         </w:rPr>
         <w:t>Esta situación remarca la necesidad de una herramienta digital que facilite la consulta, creación y gestión de eventos de un forma centralizada, intuitiva y accesible.</w:t>
       </w:r>
@@ -1741,42 +1799,20 @@
         <w:ind w:firstLine="708"/>
         <w:jc w:val="both"/>
         <w:rPr>
-          <w:rFonts w:ascii="Calibri" w:hAnsi="Calibri" w:cs="Calibri"/>
-        </w:rPr>
-      </w:pPr>
-      <w:proofErr w:type="spellStart"/>
-      <w:r>
-        <w:rPr>
-          <w:rFonts w:ascii="Calibri" w:hAnsi="Calibri" w:cs="Calibri"/>
-        </w:rPr>
-        <w:t>NearU</w:t>
-      </w:r>
-      <w:proofErr w:type="spellEnd"/>
-      <w:r>
-        <w:rPr>
-          <w:rFonts w:ascii="Calibri" w:hAnsi="Calibri" w:cs="Calibri"/>
-        </w:rPr>
-        <w:t xml:space="preserve"> nace como respuesta a esta necesidad. </w:t>
-      </w:r>
-      <w:r>
-        <w:rPr>
-          <w:rFonts w:ascii="Calibri" w:hAnsi="Calibri" w:cs="Calibri"/>
-        </w:rPr>
-        <w:t xml:space="preserve">Se trata de una aplicación web basada en un mapa interactivo, en el que los usuarios pueden visualizar eventos en su zona geográfica, filtrados en base a sus gustos y acceder a información de interés. Además, la plataforma permite a los usuarios mostrar interés sobre un cierto evento, compartir su asistencia, realizar comentarios sobre el evento, marcar favoritos o incluso contribuir con imágenes relacionadas con el evento que sirvan como ayuda gráfica para aquellos usuarios interesados. Gracias a esto, </w:t>
-      </w:r>
-      <w:proofErr w:type="spellStart"/>
-      <w:r>
-        <w:rPr>
-          <w:rFonts w:ascii="Calibri" w:hAnsi="Calibri" w:cs="Calibri"/>
-        </w:rPr>
-        <w:t>NearU</w:t>
-      </w:r>
-      <w:proofErr w:type="spellEnd"/>
-      <w:r>
-        <w:rPr>
-          <w:rFonts w:ascii="Calibri" w:hAnsi="Calibri" w:cs="Calibri"/>
-        </w:rPr>
-        <w:t xml:space="preserve"> se establece como un sistema en el que se combinan la visualización geográfica, interacción social y participación colectiva de los usuarios.</w:t>
+          <w:rFonts w:ascii="Times New Roman" w:hAnsi="Times New Roman" w:cs="Times New Roman"/>
+        </w:rPr>
+      </w:pPr>
+      <w:r>
+        <w:rPr>
+          <w:rFonts w:ascii="Times New Roman" w:hAnsi="Times New Roman" w:cs="Times New Roman"/>
+        </w:rPr>
+        <w:t xml:space="preserve">NearU nace como respuesta a esta necesidad. </w:t>
+      </w:r>
+      <w:r>
+        <w:rPr>
+          <w:rFonts w:ascii="Times New Roman" w:hAnsi="Times New Roman" w:cs="Times New Roman"/>
+        </w:rPr>
+        <w:t>Se trata de una aplicación web basada en un mapa interactivo, en el que los usuarios pueden visualizar eventos en su zona geográfica, filtrados en base a sus gustos y acceder a información de interés. Además, la plataforma permite a los usuarios mostrar interés sobre un cierto evento, compartir su asistencia, realizar comentarios sobre el evento, marcar favoritos o incluso contribuir con imágenes relacionadas con el evento que sirvan como ayuda gráfica para aquellos usuarios interesados. Gracias a esto, NearU se establece como un sistema en el que se combinan la visualización geográfica, interacción social y participación colectiva de los usuarios.</w:t>
       </w:r>
     </w:p>
     <w:p>
@@ -1785,44 +1821,30 @@
         <w:ind w:firstLine="708"/>
         <w:jc w:val="both"/>
         <w:rPr>
-          <w:rFonts w:ascii="Calibri" w:hAnsi="Calibri" w:cs="Calibri"/>
-        </w:rPr>
-      </w:pPr>
-      <w:r>
-        <w:rPr>
-          <w:rFonts w:ascii="Calibri" w:hAnsi="Calibri" w:cs="Calibri"/>
+          <w:rFonts w:ascii="Times New Roman" w:hAnsi="Times New Roman" w:cs="Times New Roman"/>
+        </w:rPr>
+      </w:pPr>
+      <w:r>
+        <w:rPr>
+          <w:rFonts w:ascii="Times New Roman" w:hAnsi="Times New Roman" w:cs="Times New Roman"/>
         </w:rPr>
         <w:t xml:space="preserve">Desde un </w:t>
       </w:r>
       <w:r>
         <w:rPr>
-          <w:rFonts w:ascii="Calibri" w:hAnsi="Calibri" w:cs="Calibri"/>
-        </w:rPr>
-        <w:t xml:space="preserve">punto de vista tecnológico, este proyecto constituye un ejemplo práctico de desarrollo de </w:t>
-      </w:r>
-      <w:proofErr w:type="spellStart"/>
-      <w:r>
-        <w:rPr>
-          <w:rFonts w:ascii="Calibri" w:hAnsi="Calibri" w:cs="Calibri"/>
-        </w:rPr>
-        <w:t>frontend</w:t>
-      </w:r>
-      <w:proofErr w:type="spellEnd"/>
-      <w:r>
-        <w:rPr>
-          <w:rFonts w:ascii="Calibri" w:hAnsi="Calibri" w:cs="Calibri"/>
-        </w:rPr>
-        <w:t xml:space="preserve"> con un enfoque hacia la experiencia de usuario. Para conseguir esto, se hace uso de tecnologías modernas que facilitan la creación de un diseño modular, escalable y con una interacción fluida. </w:t>
-      </w:r>
-      <w:r>
-        <w:rPr>
-          <w:rFonts w:ascii="Calibri" w:hAnsi="Calibri" w:cs="Calibri"/>
+          <w:rFonts w:ascii="Times New Roman" w:hAnsi="Times New Roman" w:cs="Times New Roman"/>
+        </w:rPr>
+        <w:t xml:space="preserve">punto de vista tecnológico, este proyecto constituye un ejemplo práctico de desarrollo de frontend con un enfoque hacia la experiencia de usuario. Para conseguir esto, se hace uso de tecnologías modernas que facilitan la creación de un diseño modular, escalable y con una interacción fluida. </w:t>
+      </w:r>
+      <w:r>
+        <w:rPr>
+          <w:rFonts w:ascii="Times New Roman" w:hAnsi="Times New Roman" w:cs="Times New Roman"/>
         </w:rPr>
         <w:t xml:space="preserve">AQUÍ EXPLICAR </w:t>
       </w:r>
       <w:r>
         <w:rPr>
-          <w:rFonts w:ascii="Calibri" w:hAnsi="Calibri" w:cs="Calibri"/>
+          <w:rFonts w:ascii="Times New Roman" w:hAnsi="Times New Roman" w:cs="Times New Roman"/>
         </w:rPr>
         <w:t>BACKEND. La arquitectura del proyecto y sus funcionalidades, están planteadas de forma que sigan los principios de usabilidad, diseño iterativo y orientación a historias de usuario, característicos de metodologías ágiles.</w:t>
       </w:r>
@@ -1833,54 +1855,33 @@
         <w:ind w:firstLine="708"/>
         <w:jc w:val="both"/>
         <w:rPr>
-          <w:rFonts w:ascii="Calibri" w:hAnsi="Calibri" w:cs="Calibri"/>
-        </w:rPr>
-      </w:pPr>
-      <w:r>
-        <w:rPr>
-          <w:rFonts w:ascii="Calibri" w:hAnsi="Calibri" w:cs="Calibri"/>
+          <w:rFonts w:ascii="Times New Roman" w:hAnsi="Times New Roman" w:cs="Times New Roman"/>
+        </w:rPr>
+      </w:pPr>
+      <w:r>
+        <w:rPr>
+          <w:rFonts w:ascii="Times New Roman" w:hAnsi="Times New Roman" w:cs="Times New Roman"/>
         </w:rPr>
         <w:t xml:space="preserve">Este Trabajo </w:t>
       </w:r>
       <w:r>
         <w:rPr>
-          <w:rFonts w:ascii="Calibri" w:hAnsi="Calibri" w:cs="Calibri"/>
-        </w:rPr>
-        <w:t xml:space="preserve">Fin de Grado se basa en el desarrollo de una solución tecnológica capaz de ofrecer una experiencia completa para descubrir y gestionar eventos cercanos. </w:t>
-      </w:r>
-      <w:proofErr w:type="spellStart"/>
-      <w:r>
-        <w:rPr>
-          <w:rFonts w:ascii="Calibri" w:hAnsi="Calibri" w:cs="Calibri"/>
-        </w:rPr>
-        <w:t>NearU</w:t>
-      </w:r>
-      <w:proofErr w:type="spellEnd"/>
-      <w:r>
-        <w:rPr>
-          <w:rFonts w:ascii="Calibri" w:hAnsi="Calibri" w:cs="Calibri"/>
-        </w:rPr>
-        <w:t xml:space="preserve"> pretende ser intuitiva, atractiva visualmente y adaptada</w:t>
-      </w:r>
-      <w:r>
-        <w:rPr>
-          <w:rFonts w:ascii="Calibri" w:hAnsi="Calibri" w:cs="Calibri"/>
-        </w:rPr>
-        <w:t xml:space="preserve"> a todo tipo de usuarios. El proyecto incluye un proceso de desarrollo estructurado mediante backlog, planificación por </w:t>
-      </w:r>
-      <w:proofErr w:type="spellStart"/>
-      <w:r>
-        <w:rPr>
-          <w:rFonts w:ascii="Calibri" w:hAnsi="Calibri" w:cs="Calibri"/>
-        </w:rPr>
-        <w:t>sprints</w:t>
-      </w:r>
-      <w:proofErr w:type="spellEnd"/>
-      <w:r>
-        <w:rPr>
-          <w:rFonts w:ascii="Calibri" w:hAnsi="Calibri" w:cs="Calibri"/>
-        </w:rPr>
-        <w:t xml:space="preserve"> y reuniones de seguimiento.</w:t>
+          <w:rFonts w:ascii="Times New Roman" w:hAnsi="Times New Roman" w:cs="Times New Roman"/>
+        </w:rPr>
+        <w:t>Fin de Grado se basa en el desarrollo de una solución tecnológica capaz de ofrecer una experiencia completa para descubrir y gestionar eventos cercanos. NearU pretende ser intuitiva, atractiva visualmente y adaptada</w:t>
+      </w:r>
+      <w:r>
+        <w:rPr>
+          <w:rFonts w:ascii="Times New Roman" w:hAnsi="Times New Roman" w:cs="Times New Roman"/>
+        </w:rPr>
+        <w:t xml:space="preserve"> a todo tipo de usuarios. El </w:t>
+      </w:r>
+      <w:r>
+        <w:rPr>
+          <w:rFonts w:ascii="Times New Roman" w:hAnsi="Times New Roman" w:cs="Times New Roman"/>
+        </w:rPr>
+        <w:lastRenderedPageBreak/>
+        <w:t>proyecto incluye un proceso de desarrollo estructurado mediante backlog, planificación por sprints y reuniones de seguimiento.</w:t>
       </w:r>
     </w:p>
     <w:p>
@@ -1985,6 +1986,17 @@
     <w:p>
       <w:pPr>
         <w:spacing w:line="240" w:lineRule="auto"/>
+        <w:jc w:val="both"/>
+        <w:rPr>
+          <w:rFonts w:ascii="Calibri" w:hAnsi="Calibri" w:cs="Calibri"/>
+          <w:sz w:val="22"/>
+          <w:szCs w:val="22"/>
+        </w:rPr>
+      </w:pPr>
+    </w:p>
+    <w:p>
+      <w:pPr>
+        <w:spacing w:line="240" w:lineRule="auto"/>
         <w:jc w:val="center"/>
         <w:rPr>
           <w:rFonts w:ascii="Calibri" w:hAnsi="Calibri" w:cs="Calibri"/>
@@ -2002,9 +2014,21 @@
           <w:sz w:val="36"/>
           <w:szCs w:val="36"/>
         </w:rPr>
-        <w:lastRenderedPageBreak/>
         <w:t>Objetivos</w:t>
       </w:r>
+    </w:p>
+    <w:p>
+      <w:pPr>
+        <w:spacing w:line="240" w:lineRule="auto"/>
+        <w:jc w:val="center"/>
+        <w:rPr>
+          <w:rFonts w:ascii="Calibri" w:hAnsi="Calibri" w:cs="Calibri"/>
+          <w:b/>
+          <w:bCs/>
+          <w:sz w:val="36"/>
+          <w:szCs w:val="36"/>
+        </w:rPr>
+      </w:pPr>
     </w:p>
     <w:p>
       <w:pPr>
@@ -2012,38 +2036,24 @@
         <w:ind w:firstLine="708"/>
         <w:jc w:val="both"/>
         <w:rPr>
-          <w:rFonts w:ascii="Calibri" w:hAnsi="Calibri" w:cs="Calibri"/>
-        </w:rPr>
-      </w:pPr>
-      <w:r>
-        <w:rPr>
-          <w:rFonts w:ascii="Calibri" w:hAnsi="Calibri" w:cs="Calibri"/>
-        </w:rPr>
-        <w:t xml:space="preserve">El objetivo principal de este Trabajo Fin de Grado es el desarrollo de </w:t>
-      </w:r>
-      <w:proofErr w:type="spellStart"/>
-      <w:r>
-        <w:rPr>
-          <w:rFonts w:ascii="Calibri" w:hAnsi="Calibri" w:cs="Calibri"/>
-        </w:rPr>
-        <w:t>NearU</w:t>
-      </w:r>
-      <w:proofErr w:type="spellEnd"/>
-      <w:r>
-        <w:rPr>
-          <w:rFonts w:ascii="Calibri" w:hAnsi="Calibri" w:cs="Calibri"/>
-        </w:rPr>
-        <w:t>, una aplicación web interactiva que da la posibilidad</w:t>
-      </w:r>
-      <w:r>
-        <w:rPr>
-          <w:rFonts w:ascii="Calibri" w:hAnsi="Calibri" w:cs="Calibri"/>
+          <w:rFonts w:ascii="Times New Roman" w:hAnsi="Times New Roman" w:cs="Times New Roman"/>
+        </w:rPr>
+      </w:pPr>
+      <w:r>
+        <w:rPr>
+          <w:rFonts w:ascii="Times New Roman" w:hAnsi="Times New Roman" w:cs="Times New Roman"/>
+        </w:rPr>
+        <w:t>El objetivo principal de este Trabajo Fin de Grado es el desarrollo de NearU, una aplicación web interactiva que da la posibilidad</w:t>
+      </w:r>
+      <w:r>
+        <w:rPr>
+          <w:rFonts w:ascii="Times New Roman" w:hAnsi="Times New Roman" w:cs="Times New Roman"/>
         </w:rPr>
         <w:t xml:space="preserve"> de visualizar, crear y gestionar eventos geolocalizados</w:t>
       </w:r>
       <w:r>
         <w:rPr>
-          <w:rFonts w:ascii="Calibri" w:hAnsi="Calibri" w:cs="Calibri"/>
+          <w:rFonts w:ascii="Times New Roman" w:hAnsi="Times New Roman" w:cs="Times New Roman"/>
         </w:rPr>
         <w:t>, mediante la integración de funciones sociales y una interfaz intuitiva que mejore para mejorar la experiencia del usuario a la hora de descubrir actividades para hacer cerca suyo.</w:t>
       </w:r>
@@ -2054,18 +2064,18 @@
         <w:ind w:firstLine="360"/>
         <w:jc w:val="both"/>
         <w:rPr>
-          <w:rFonts w:ascii="Calibri" w:hAnsi="Calibri" w:cs="Calibri"/>
-        </w:rPr>
-      </w:pPr>
-      <w:r>
-        <w:rPr>
-          <w:rFonts w:ascii="Calibri" w:hAnsi="Calibri" w:cs="Calibri"/>
+          <w:rFonts w:ascii="Times New Roman" w:hAnsi="Times New Roman" w:cs="Times New Roman"/>
+        </w:rPr>
+      </w:pPr>
+      <w:r>
+        <w:rPr>
+          <w:rFonts w:ascii="Times New Roman" w:hAnsi="Times New Roman" w:cs="Times New Roman"/>
         </w:rPr>
         <w:t>Para llegar hasta este objetivo principal</w:t>
       </w:r>
       <w:r>
         <w:rPr>
-          <w:rFonts w:ascii="Calibri" w:hAnsi="Calibri" w:cs="Calibri"/>
+          <w:rFonts w:ascii="Times New Roman" w:hAnsi="Times New Roman" w:cs="Times New Roman"/>
         </w:rPr>
         <w:t>, se definen los siguientes objetivos específicos:</w:t>
       </w:r>
@@ -2080,12 +2090,12 @@
         <w:spacing w:line="240" w:lineRule="auto"/>
         <w:jc w:val="both"/>
         <w:rPr>
-          <w:rFonts w:ascii="Calibri" w:hAnsi="Calibri" w:cs="Calibri"/>
-        </w:rPr>
-      </w:pPr>
-      <w:r>
-        <w:rPr>
-          <w:rFonts w:ascii="Calibri" w:hAnsi="Calibri" w:cs="Calibri"/>
+          <w:rFonts w:ascii="Times New Roman" w:hAnsi="Times New Roman" w:cs="Times New Roman"/>
+        </w:rPr>
+      </w:pPr>
+      <w:r>
+        <w:rPr>
+          <w:rFonts w:ascii="Times New Roman" w:hAnsi="Times New Roman" w:cs="Times New Roman"/>
         </w:rPr>
         <w:t>Crear una interfaz centrada en la experiencia de usuario facilitando la navegación por la aplicación, la exploración de eventos y la interacción social entre usuarios dentro de la plataforma.</w:t>
       </w:r>
@@ -2100,12 +2110,12 @@
         <w:spacing w:line="240" w:lineRule="auto"/>
         <w:jc w:val="both"/>
         <w:rPr>
-          <w:rFonts w:ascii="Calibri" w:hAnsi="Calibri" w:cs="Calibri"/>
-        </w:rPr>
-      </w:pPr>
-      <w:r>
-        <w:rPr>
-          <w:rFonts w:ascii="Calibri" w:hAnsi="Calibri" w:cs="Calibri"/>
+          <w:rFonts w:ascii="Times New Roman" w:hAnsi="Times New Roman" w:cs="Times New Roman"/>
+        </w:rPr>
+      </w:pPr>
+      <w:r>
+        <w:rPr>
+          <w:rFonts w:ascii="Times New Roman" w:hAnsi="Times New Roman" w:cs="Times New Roman"/>
         </w:rPr>
         <w:t>Desarrollar funcionalidades de registro, inicio y cierre de sesión, permitiendo que los usuarios puedan acceder a características personalizadas y protegidas.</w:t>
       </w:r>
@@ -2120,18 +2130,18 @@
         <w:spacing w:line="240" w:lineRule="auto"/>
         <w:jc w:val="both"/>
         <w:rPr>
-          <w:rFonts w:ascii="Calibri" w:hAnsi="Calibri" w:cs="Calibri"/>
-        </w:rPr>
-      </w:pPr>
-      <w:r>
-        <w:rPr>
-          <w:rFonts w:ascii="Calibri" w:hAnsi="Calibri" w:cs="Calibri"/>
+          <w:rFonts w:ascii="Times New Roman" w:hAnsi="Times New Roman" w:cs="Times New Roman"/>
+        </w:rPr>
+      </w:pPr>
+      <w:r>
+        <w:rPr>
+          <w:rFonts w:ascii="Times New Roman" w:hAnsi="Times New Roman" w:cs="Times New Roman"/>
         </w:rPr>
         <w:t>Permitir que los usuarios registrados puedan crear eventos mediante una interacción con el mapa, así como también editarlos y/o eliminarlos siempre y cuando sean los propietarios de esto</w:t>
       </w:r>
       <w:r>
         <w:rPr>
-          <w:rFonts w:ascii="Calibri" w:hAnsi="Calibri" w:cs="Calibri"/>
+          <w:rFonts w:ascii="Times New Roman" w:hAnsi="Times New Roman" w:cs="Times New Roman"/>
         </w:rPr>
         <w:t>s.</w:t>
       </w:r>
@@ -2146,12 +2156,12 @@
         <w:spacing w:line="240" w:lineRule="auto"/>
         <w:jc w:val="both"/>
         <w:rPr>
-          <w:rFonts w:ascii="Calibri" w:hAnsi="Calibri" w:cs="Calibri"/>
-        </w:rPr>
-      </w:pPr>
-      <w:r>
-        <w:rPr>
-          <w:rFonts w:ascii="Calibri" w:hAnsi="Calibri" w:cs="Calibri"/>
+          <w:rFonts w:ascii="Times New Roman" w:hAnsi="Times New Roman" w:cs="Times New Roman"/>
+        </w:rPr>
+      </w:pPr>
+      <w:r>
+        <w:rPr>
+          <w:rFonts w:ascii="Times New Roman" w:hAnsi="Times New Roman" w:cs="Times New Roman"/>
         </w:rPr>
         <w:t>Integrar características como favoritos, indicar asistencia, mostrar interés, comentar o subir fotos relativas al evento, pretendiendo así fomentar la interacción entre usuarios.</w:t>
       </w:r>
@@ -2166,12 +2176,12 @@
         <w:spacing w:line="240" w:lineRule="auto"/>
         <w:jc w:val="both"/>
         <w:rPr>
-          <w:rFonts w:ascii="Calibri" w:hAnsi="Calibri" w:cs="Calibri"/>
-        </w:rPr>
-      </w:pPr>
-      <w:r>
-        <w:rPr>
-          <w:rFonts w:ascii="Calibri" w:hAnsi="Calibri" w:cs="Calibri"/>
+          <w:rFonts w:ascii="Times New Roman" w:hAnsi="Times New Roman" w:cs="Times New Roman"/>
+        </w:rPr>
+      </w:pPr>
+      <w:r>
+        <w:rPr>
+          <w:rFonts w:ascii="Times New Roman" w:hAnsi="Times New Roman" w:cs="Times New Roman"/>
         </w:rPr>
         <w:t>Facilitar la localización geográfica de cierto tipo de eventos a partir de un filtrado por tipo de evento, favoritos, eventos creados por el propio usuario y un buscador que permita localizar eventos a partir de su nombre.</w:t>
       </w:r>
@@ -2186,41 +2196,33 @@
         <w:spacing w:line="240" w:lineRule="auto"/>
         <w:jc w:val="both"/>
         <w:rPr>
-          <w:rFonts w:ascii="Calibri" w:hAnsi="Calibri" w:cs="Calibri"/>
-        </w:rPr>
-      </w:pPr>
-      <w:r>
-        <w:rPr>
-          <w:rFonts w:ascii="Calibri" w:hAnsi="Calibri" w:cs="Calibri"/>
+          <w:rFonts w:ascii="Times New Roman" w:hAnsi="Times New Roman" w:cs="Times New Roman"/>
+        </w:rPr>
+      </w:pPr>
+      <w:r>
+        <w:rPr>
+          <w:rFonts w:ascii="Times New Roman" w:hAnsi="Times New Roman" w:cs="Times New Roman"/>
         </w:rPr>
         <w:t xml:space="preserve">Uso de un proveedor cartográfico </w:t>
       </w:r>
       <w:r>
         <w:rPr>
-          <w:rFonts w:ascii="Calibri" w:hAnsi="Calibri" w:cs="Calibri"/>
+          <w:rFonts w:ascii="Times New Roman" w:hAnsi="Times New Roman" w:cs="Times New Roman"/>
         </w:rPr>
         <w:t xml:space="preserve">mediante el que se puedan ver todos los eventos, creados por el usuario y por el resto de </w:t>
       </w:r>
       <w:r>
         <w:rPr>
-          <w:rFonts w:ascii="Calibri" w:hAnsi="Calibri" w:cs="Calibri"/>
+          <w:rFonts w:ascii="Times New Roman" w:hAnsi="Times New Roman" w:cs="Times New Roman"/>
         </w:rPr>
         <w:t>los usuarios</w:t>
       </w:r>
       <w:r>
         <w:rPr>
-          <w:rFonts w:ascii="Calibri" w:hAnsi="Calibri" w:cs="Calibri"/>
-        </w:rPr>
-        <w:t xml:space="preserve"> de la aplicación, según su localización real y mostrar información sobre estos mediante </w:t>
-      </w:r>
-      <w:proofErr w:type="spellStart"/>
-      <w:r>
-        <w:rPr>
-          <w:rFonts w:ascii="Calibri" w:hAnsi="Calibri" w:cs="Calibri"/>
-        </w:rPr>
-        <w:t>popups</w:t>
-      </w:r>
-      <w:proofErr w:type="spellEnd"/>
+          <w:rFonts w:ascii="Times New Roman" w:hAnsi="Times New Roman" w:cs="Times New Roman"/>
+        </w:rPr>
+        <w:t xml:space="preserve"> de la aplicación, según su localización real y mostrar información sobre estos mediante popups</w:t>
+      </w:r>
     </w:p>
     <w:p>
       <w:pPr>
@@ -2232,34 +2234,20 @@
         <w:spacing w:line="240" w:lineRule="auto"/>
         <w:jc w:val="both"/>
         <w:rPr>
-          <w:rFonts w:ascii="Calibri" w:hAnsi="Calibri" w:cs="Calibri"/>
-        </w:rPr>
-      </w:pPr>
-      <w:r>
-        <w:rPr>
-          <w:rFonts w:ascii="Calibri" w:hAnsi="Calibri" w:cs="Calibri"/>
+          <w:rFonts w:ascii="Times New Roman" w:hAnsi="Times New Roman" w:cs="Times New Roman"/>
+        </w:rPr>
+      </w:pPr>
+      <w:r>
+        <w:rPr>
+          <w:rFonts w:ascii="Times New Roman" w:hAnsi="Times New Roman" w:cs="Times New Roman"/>
         </w:rPr>
         <w:t xml:space="preserve">Organizar el trabajo </w:t>
       </w:r>
       <w:r>
         <w:rPr>
-          <w:rFonts w:ascii="Calibri" w:hAnsi="Calibri" w:cs="Calibri"/>
-        </w:rPr>
-        <w:t xml:space="preserve">mediante backlog, historias de usuario, planificación por </w:t>
-      </w:r>
-      <w:proofErr w:type="spellStart"/>
-      <w:r>
-        <w:rPr>
-          <w:rFonts w:ascii="Calibri" w:hAnsi="Calibri" w:cs="Calibri"/>
-        </w:rPr>
-        <w:t>sprints</w:t>
-      </w:r>
-      <w:proofErr w:type="spellEnd"/>
-      <w:r>
-        <w:rPr>
-          <w:rFonts w:ascii="Calibri" w:hAnsi="Calibri" w:cs="Calibri"/>
-        </w:rPr>
-        <w:t xml:space="preserve"> y reuniones de seguimiento para controlar el avance del proyecto.</w:t>
+          <w:rFonts w:ascii="Times New Roman" w:hAnsi="Times New Roman" w:cs="Times New Roman"/>
+        </w:rPr>
+        <w:t>mediante backlog, historias de usuario, planificación por sprints y reuniones de seguimiento para controlar el avance del proyecto.</w:t>
       </w:r>
     </w:p>
     <w:sectPr>

</xml_diff>